<commit_message>
Refactor RD tax credit documentation and scripts for improved output formatting
- Updated the application integration section in the governance document for clarity and conciseness.
- Enhanced the DOCX generation scripts to apply government formatting templates, with fallback options if templates are missing.
- Removed obsolete temporary DOCX files to streamline the output directory.
- Improved documentation on the usage of templates for generating project plans and reports.

These changes aim to enhance the usability and clarity of the RD tax credit documentation and related scripts.
</commit_message>
<xml_diff>
--- a/docs/rd-tax-credit/docx-output/2025_研發工作報告_完整版.docx
+++ b/docs/rd-tax-credit/docx-output/2025_研發工作報告_完整版.docx
@@ -1853,6 +1853,11 @@
         </w:pict>
       </w:r>
     </w:p>
+    <w:p xmlns:w="http://schemas.openxmlformats.org/wordprocessingml/2006/main">
+      <w:r>
+        <w:br w:type="page"/>
+      </w:r>
+    </w:p>
     <w:bookmarkEnd w:id="20"/>
     <w:bookmarkEnd w:id="21"/>
     <w:bookmarkStart w:id="32" w:name="第二季q2研發工作報告紀錄"/>
@@ -3529,6 +3534,11 @@
         </w:pict>
       </w:r>
     </w:p>
+    <w:p xmlns:w="http://schemas.openxmlformats.org/wordprocessingml/2006/main">
+      <w:r>
+        <w:br w:type="page"/>
+      </w:r>
+    </w:p>
     <w:bookmarkEnd w:id="31"/>
     <w:bookmarkEnd w:id="32"/>
     <w:bookmarkStart w:id="43" w:name="第三季q3研發工作報告紀錄"/>
@@ -5097,6 +5107,11 @@
         <w:pict>
           <v:rect style="width:0;height:1.5pt" o:hralign="center" o:hrstd="t" o:hr="t"/>
         </w:pict>
+      </w:r>
+    </w:p>
+    <w:p xmlns:w="http://schemas.openxmlformats.org/wordprocessingml/2006/main">
+      <w:r>
+        <w:br w:type="page"/>
       </w:r>
     </w:p>
     <w:bookmarkEnd w:id="42"/>

</xml_diff>